<commit_message>
Final Updates for P+P and lab explanations
</commit_message>
<xml_diff>
--- a/React/Lloyds Challenges.docx
+++ b/React/Lloyds Challenges.docx
@@ -42,7 +42,7 @@
           <w:rFonts w:ascii="Montserrat" w:hAnsi="Montserrat"/>
           <w:color w:val="FFFFFF" w:themeColor="background1"/>
         </w:rPr>
-        <w:t xml:space="preserve"> Challenges</w:t>
+        <w:t xml:space="preserve"> Challenge</w:t>
       </w:r>
       <w:r>
         <w:rPr>
@@ -134,7 +134,7 @@
           <w:r>
             <w:fldChar w:fldCharType="separate"/>
           </w:r>
-          <w:hyperlink w:anchor="_Toc170460699" w:history="1">
+          <w:hyperlink w:anchor="_Toc179275214" w:history="1">
             <w:r>
               <w:rPr>
                 <w:rStyle w:val="Hyperlink"/>
@@ -161,7 +161,7 @@
                 <w:noProof/>
                 <w:webHidden/>
               </w:rPr>
-              <w:instrText xml:space="preserve"> PAGEREF _Toc170460699 \h </w:instrText>
+              <w:instrText xml:space="preserve"> PAGEREF _Toc179275214 \h </w:instrText>
             </w:r>
             <w:r>
               <w:rPr>
@@ -204,7 +204,7 @@
               <w:lang w:eastAsia="en-GB"/>
             </w:rPr>
           </w:pPr>
-          <w:hyperlink w:anchor="_Toc170460700" w:history="1">
+          <w:hyperlink w:anchor="_Toc179275215" w:history="1">
             <w:r>
               <w:rPr>
                 <w:rStyle w:val="Hyperlink"/>
@@ -231,7 +231,7 @@
                 <w:noProof/>
                 <w:webHidden/>
               </w:rPr>
-              <w:instrText xml:space="preserve"> PAGEREF _Toc170460700 \h </w:instrText>
+              <w:instrText xml:space="preserve"> PAGEREF _Toc179275215 \h </w:instrText>
             </w:r>
             <w:r>
               <w:rPr>
@@ -274,7 +274,7 @@
               <w:lang w:eastAsia="en-GB"/>
             </w:rPr>
           </w:pPr>
-          <w:hyperlink w:anchor="_Toc170460701" w:history="1">
+          <w:hyperlink w:anchor="_Toc179275216" w:history="1">
             <w:r>
               <w:rPr>
                 <w:rStyle w:val="Hyperlink"/>
@@ -301,7 +301,7 @@
                 <w:noProof/>
                 <w:webHidden/>
               </w:rPr>
-              <w:instrText xml:space="preserve"> PAGEREF _Toc170460701 \h </w:instrText>
+              <w:instrText xml:space="preserve"> PAGEREF _Toc179275216 \h </w:instrText>
             </w:r>
             <w:r>
               <w:rPr>
@@ -344,7 +344,7 @@
               <w:lang w:eastAsia="en-GB"/>
             </w:rPr>
           </w:pPr>
-          <w:hyperlink w:anchor="_Toc170460702" w:history="1">
+          <w:hyperlink w:anchor="_Toc179275217" w:history="1">
             <w:r>
               <w:rPr>
                 <w:rStyle w:val="Hyperlink"/>
@@ -371,7 +371,7 @@
                 <w:noProof/>
                 <w:webHidden/>
               </w:rPr>
-              <w:instrText xml:space="preserve"> PAGEREF _Toc170460702 \h </w:instrText>
+              <w:instrText xml:space="preserve"> PAGEREF _Toc179275217 \h </w:instrText>
             </w:r>
             <w:r>
               <w:rPr>
@@ -414,7 +414,7 @@
               <w:lang w:eastAsia="en-GB"/>
             </w:rPr>
           </w:pPr>
-          <w:hyperlink w:anchor="_Toc170460703" w:history="1">
+          <w:hyperlink w:anchor="_Toc179275218" w:history="1">
             <w:r>
               <w:rPr>
                 <w:rStyle w:val="Hyperlink"/>
@@ -441,7 +441,7 @@
                 <w:noProof/>
                 <w:webHidden/>
               </w:rPr>
-              <w:instrText xml:space="preserve"> PAGEREF _Toc170460703 \h </w:instrText>
+              <w:instrText xml:space="preserve"> PAGEREF _Toc179275218 \h </w:instrText>
             </w:r>
             <w:r>
               <w:rPr>
@@ -484,7 +484,7 @@
               <w:lang w:eastAsia="en-GB"/>
             </w:rPr>
           </w:pPr>
-          <w:hyperlink w:anchor="_Toc170460704" w:history="1">
+          <w:hyperlink w:anchor="_Toc179275219" w:history="1">
             <w:r>
               <w:rPr>
                 <w:rStyle w:val="Hyperlink"/>
@@ -511,7 +511,7 @@
                 <w:noProof/>
                 <w:webHidden/>
               </w:rPr>
-              <w:instrText xml:space="preserve"> PAGEREF _Toc170460704 \h </w:instrText>
+              <w:instrText xml:space="preserve"> PAGEREF _Toc179275219 \h </w:instrText>
             </w:r>
             <w:r>
               <w:rPr>
@@ -543,846 +543,6 @@
           </w:hyperlink>
         </w:p>
         <w:p>
-          <w:pPr>
-            <w:pStyle w:val="TOC2"/>
-            <w:tabs>
-              <w:tab w:val="right" w:leader="dot" w:pos="10194"/>
-            </w:tabs>
-            <w:rPr>
-              <w:rFonts w:eastAsiaTheme="minorEastAsia"/>
-              <w:noProof/>
-              <w:lang w:eastAsia="en-GB"/>
-            </w:rPr>
-          </w:pPr>
-          <w:hyperlink w:anchor="_Toc170460705" w:history="1">
-            <w:r>
-              <w:rPr>
-                <w:rStyle w:val="Hyperlink"/>
-                <w:noProof/>
-              </w:rPr>
-              <w:t>The Dr Surgery Case Study</w:t>
-            </w:r>
-            <w:r>
-              <w:rPr>
-                <w:noProof/>
-                <w:webHidden/>
-              </w:rPr>
-              <w:tab/>
-            </w:r>
-            <w:r>
-              <w:rPr>
-                <w:noProof/>
-                <w:webHidden/>
-              </w:rPr>
-              <w:fldChar w:fldCharType="begin"/>
-            </w:r>
-            <w:r>
-              <w:rPr>
-                <w:noProof/>
-                <w:webHidden/>
-              </w:rPr>
-              <w:instrText xml:space="preserve"> PAGEREF _Toc170460705 \h </w:instrText>
-            </w:r>
-            <w:r>
-              <w:rPr>
-                <w:noProof/>
-                <w:webHidden/>
-              </w:rPr>
-            </w:r>
-            <w:r>
-              <w:rPr>
-                <w:noProof/>
-                <w:webHidden/>
-              </w:rPr>
-              <w:fldChar w:fldCharType="separate"/>
-            </w:r>
-            <w:r>
-              <w:rPr>
-                <w:noProof/>
-                <w:webHidden/>
-              </w:rPr>
-              <w:t>3</w:t>
-            </w:r>
-            <w:r>
-              <w:rPr>
-                <w:noProof/>
-                <w:webHidden/>
-              </w:rPr>
-              <w:fldChar w:fldCharType="end"/>
-            </w:r>
-          </w:hyperlink>
-        </w:p>
-        <w:p>
-          <w:pPr>
-            <w:pStyle w:val="TOC3"/>
-            <w:tabs>
-              <w:tab w:val="right" w:leader="dot" w:pos="10194"/>
-            </w:tabs>
-            <w:rPr>
-              <w:rFonts w:eastAsiaTheme="minorEastAsia"/>
-              <w:noProof/>
-              <w:lang w:eastAsia="en-GB"/>
-            </w:rPr>
-          </w:pPr>
-          <w:hyperlink w:anchor="_Toc170460706" w:history="1">
-            <w:r>
-              <w:rPr>
-                <w:rStyle w:val="Hyperlink"/>
-                <w:noProof/>
-              </w:rPr>
-              <w:t>Feature: As a patient I would like to register with Medical Surgery System so that I can make appointments to see a doctor and to provide medical information</w:t>
-            </w:r>
-            <w:r>
-              <w:rPr>
-                <w:noProof/>
-                <w:webHidden/>
-              </w:rPr>
-              <w:tab/>
-            </w:r>
-            <w:r>
-              <w:rPr>
-                <w:noProof/>
-                <w:webHidden/>
-              </w:rPr>
-              <w:fldChar w:fldCharType="begin"/>
-            </w:r>
-            <w:r>
-              <w:rPr>
-                <w:noProof/>
-                <w:webHidden/>
-              </w:rPr>
-              <w:instrText xml:space="preserve"> PAGEREF _Toc170460706 \h </w:instrText>
-            </w:r>
-            <w:r>
-              <w:rPr>
-                <w:noProof/>
-                <w:webHidden/>
-              </w:rPr>
-            </w:r>
-            <w:r>
-              <w:rPr>
-                <w:noProof/>
-                <w:webHidden/>
-              </w:rPr>
-              <w:fldChar w:fldCharType="separate"/>
-            </w:r>
-            <w:r>
-              <w:rPr>
-                <w:noProof/>
-                <w:webHidden/>
-              </w:rPr>
-              <w:t>3</w:t>
-            </w:r>
-            <w:r>
-              <w:rPr>
-                <w:noProof/>
-                <w:webHidden/>
-              </w:rPr>
-              <w:fldChar w:fldCharType="end"/>
-            </w:r>
-          </w:hyperlink>
-        </w:p>
-        <w:p>
-          <w:pPr>
-            <w:pStyle w:val="TOC3"/>
-            <w:tabs>
-              <w:tab w:val="right" w:leader="dot" w:pos="10194"/>
-            </w:tabs>
-            <w:rPr>
-              <w:rFonts w:eastAsiaTheme="minorEastAsia"/>
-              <w:noProof/>
-              <w:lang w:eastAsia="en-GB"/>
-            </w:rPr>
-          </w:pPr>
-          <w:hyperlink w:anchor="_Toc170460707" w:history="1">
-            <w:r>
-              <w:rPr>
-                <w:rStyle w:val="Hyperlink"/>
-                <w:noProof/>
-              </w:rPr>
-              <w:t>Feature: As a patient I would like to log on to the Medical Surgery System so that I can make use of the Surgery Services</w:t>
-            </w:r>
-            <w:r>
-              <w:rPr>
-                <w:noProof/>
-                <w:webHidden/>
-              </w:rPr>
-              <w:tab/>
-            </w:r>
-            <w:r>
-              <w:rPr>
-                <w:noProof/>
-                <w:webHidden/>
-              </w:rPr>
-              <w:fldChar w:fldCharType="begin"/>
-            </w:r>
-            <w:r>
-              <w:rPr>
-                <w:noProof/>
-                <w:webHidden/>
-              </w:rPr>
-              <w:instrText xml:space="preserve"> PAGEREF _Toc170460707 \h </w:instrText>
-            </w:r>
-            <w:r>
-              <w:rPr>
-                <w:noProof/>
-                <w:webHidden/>
-              </w:rPr>
-            </w:r>
-            <w:r>
-              <w:rPr>
-                <w:noProof/>
-                <w:webHidden/>
-              </w:rPr>
-              <w:fldChar w:fldCharType="separate"/>
-            </w:r>
-            <w:r>
-              <w:rPr>
-                <w:noProof/>
-                <w:webHidden/>
-              </w:rPr>
-              <w:t>3</w:t>
-            </w:r>
-            <w:r>
-              <w:rPr>
-                <w:noProof/>
-                <w:webHidden/>
-              </w:rPr>
-              <w:fldChar w:fldCharType="end"/>
-            </w:r>
-          </w:hyperlink>
-        </w:p>
-        <w:p>
-          <w:pPr>
-            <w:pStyle w:val="TOC3"/>
-            <w:tabs>
-              <w:tab w:val="right" w:leader="dot" w:pos="10194"/>
-            </w:tabs>
-            <w:rPr>
-              <w:rFonts w:eastAsiaTheme="minorEastAsia"/>
-              <w:noProof/>
-              <w:lang w:eastAsia="en-GB"/>
-            </w:rPr>
-          </w:pPr>
-          <w:hyperlink w:anchor="_Toc170460708" w:history="1">
-            <w:r>
-              <w:rPr>
-                <w:rStyle w:val="Hyperlink"/>
-                <w:noProof/>
-              </w:rPr>
-              <w:t>Feature: As a patient I would like to make a booking to see a doctor</w:t>
-            </w:r>
-            <w:r>
-              <w:rPr>
-                <w:noProof/>
-                <w:webHidden/>
-              </w:rPr>
-              <w:tab/>
-            </w:r>
-            <w:r>
-              <w:rPr>
-                <w:noProof/>
-                <w:webHidden/>
-              </w:rPr>
-              <w:fldChar w:fldCharType="begin"/>
-            </w:r>
-            <w:r>
-              <w:rPr>
-                <w:noProof/>
-                <w:webHidden/>
-              </w:rPr>
-              <w:instrText xml:space="preserve"> PAGEREF _Toc170460708 \h </w:instrText>
-            </w:r>
-            <w:r>
-              <w:rPr>
-                <w:noProof/>
-                <w:webHidden/>
-              </w:rPr>
-            </w:r>
-            <w:r>
-              <w:rPr>
-                <w:noProof/>
-                <w:webHidden/>
-              </w:rPr>
-              <w:fldChar w:fldCharType="separate"/>
-            </w:r>
-            <w:r>
-              <w:rPr>
-                <w:noProof/>
-                <w:webHidden/>
-              </w:rPr>
-              <w:t>3</w:t>
-            </w:r>
-            <w:r>
-              <w:rPr>
-                <w:noProof/>
-                <w:webHidden/>
-              </w:rPr>
-              <w:fldChar w:fldCharType="end"/>
-            </w:r>
-          </w:hyperlink>
-        </w:p>
-        <w:p>
-          <w:pPr>
-            <w:pStyle w:val="TOC3"/>
-            <w:tabs>
-              <w:tab w:val="right" w:leader="dot" w:pos="10194"/>
-            </w:tabs>
-            <w:rPr>
-              <w:rFonts w:eastAsiaTheme="minorEastAsia"/>
-              <w:noProof/>
-              <w:lang w:eastAsia="en-GB"/>
-            </w:rPr>
-          </w:pPr>
-          <w:hyperlink w:anchor="_Toc170460709" w:history="1">
-            <w:r>
-              <w:rPr>
-                <w:rStyle w:val="Hyperlink"/>
-                <w:noProof/>
-              </w:rPr>
-              <w:t>Feature: As a patient I would like to provide my blood pressure information so that my doctor can monitor my health</w:t>
-            </w:r>
-            <w:r>
-              <w:rPr>
-                <w:noProof/>
-                <w:webHidden/>
-              </w:rPr>
-              <w:tab/>
-            </w:r>
-            <w:r>
-              <w:rPr>
-                <w:noProof/>
-                <w:webHidden/>
-              </w:rPr>
-              <w:fldChar w:fldCharType="begin"/>
-            </w:r>
-            <w:r>
-              <w:rPr>
-                <w:noProof/>
-                <w:webHidden/>
-              </w:rPr>
-              <w:instrText xml:space="preserve"> PAGEREF _Toc170460709 \h </w:instrText>
-            </w:r>
-            <w:r>
-              <w:rPr>
-                <w:noProof/>
-                <w:webHidden/>
-              </w:rPr>
-            </w:r>
-            <w:r>
-              <w:rPr>
-                <w:noProof/>
-                <w:webHidden/>
-              </w:rPr>
-              <w:fldChar w:fldCharType="separate"/>
-            </w:r>
-            <w:r>
-              <w:rPr>
-                <w:noProof/>
-                <w:webHidden/>
-              </w:rPr>
-              <w:t>4</w:t>
-            </w:r>
-            <w:r>
-              <w:rPr>
-                <w:noProof/>
-                <w:webHidden/>
-              </w:rPr>
-              <w:fldChar w:fldCharType="end"/>
-            </w:r>
-          </w:hyperlink>
-        </w:p>
-        <w:p>
-          <w:pPr>
-            <w:pStyle w:val="TOC3"/>
-            <w:tabs>
-              <w:tab w:val="right" w:leader="dot" w:pos="10194"/>
-            </w:tabs>
-            <w:rPr>
-              <w:rFonts w:eastAsiaTheme="minorEastAsia"/>
-              <w:noProof/>
-              <w:lang w:eastAsia="en-GB"/>
-            </w:rPr>
-          </w:pPr>
-          <w:hyperlink w:anchor="_Toc170460710" w:history="1">
-            <w:r>
-              <w:rPr>
-                <w:rStyle w:val="Hyperlink"/>
-                <w:noProof/>
-              </w:rPr>
-              <w:t>Feature: As a patient I would like to see my measurement history</w:t>
-            </w:r>
-            <w:r>
-              <w:rPr>
-                <w:noProof/>
-                <w:webHidden/>
-              </w:rPr>
-              <w:tab/>
-            </w:r>
-            <w:r>
-              <w:rPr>
-                <w:noProof/>
-                <w:webHidden/>
-              </w:rPr>
-              <w:fldChar w:fldCharType="begin"/>
-            </w:r>
-            <w:r>
-              <w:rPr>
-                <w:noProof/>
-                <w:webHidden/>
-              </w:rPr>
-              <w:instrText xml:space="preserve"> PAGEREF _Toc170460710 \h </w:instrText>
-            </w:r>
-            <w:r>
-              <w:rPr>
-                <w:noProof/>
-                <w:webHidden/>
-              </w:rPr>
-            </w:r>
-            <w:r>
-              <w:rPr>
-                <w:noProof/>
-                <w:webHidden/>
-              </w:rPr>
-              <w:fldChar w:fldCharType="separate"/>
-            </w:r>
-            <w:r>
-              <w:rPr>
-                <w:noProof/>
-                <w:webHidden/>
-              </w:rPr>
-              <w:t>4</w:t>
-            </w:r>
-            <w:r>
-              <w:rPr>
-                <w:noProof/>
-                <w:webHidden/>
-              </w:rPr>
-              <w:fldChar w:fldCharType="end"/>
-            </w:r>
-          </w:hyperlink>
-        </w:p>
-        <w:p>
-          <w:pPr>
-            <w:pStyle w:val="TOC3"/>
-            <w:tabs>
-              <w:tab w:val="right" w:leader="dot" w:pos="10194"/>
-            </w:tabs>
-            <w:rPr>
-              <w:rFonts w:eastAsiaTheme="minorEastAsia"/>
-              <w:noProof/>
-              <w:lang w:eastAsia="en-GB"/>
-            </w:rPr>
-          </w:pPr>
-          <w:hyperlink w:anchor="_Toc170460711" w:history="1">
-            <w:r>
-              <w:rPr>
-                <w:rStyle w:val="Hyperlink"/>
-                <w:noProof/>
-              </w:rPr>
-              <w:t>Feature: As an admin I would like to manage the doctors in my surgery</w:t>
-            </w:r>
-            <w:r>
-              <w:rPr>
-                <w:noProof/>
-                <w:webHidden/>
-              </w:rPr>
-              <w:tab/>
-            </w:r>
-            <w:r>
-              <w:rPr>
-                <w:noProof/>
-                <w:webHidden/>
-              </w:rPr>
-              <w:fldChar w:fldCharType="begin"/>
-            </w:r>
-            <w:r>
-              <w:rPr>
-                <w:noProof/>
-                <w:webHidden/>
-              </w:rPr>
-              <w:instrText xml:space="preserve"> PAGEREF _Toc170460711 \h </w:instrText>
-            </w:r>
-            <w:r>
-              <w:rPr>
-                <w:noProof/>
-                <w:webHidden/>
-              </w:rPr>
-            </w:r>
-            <w:r>
-              <w:rPr>
-                <w:noProof/>
-                <w:webHidden/>
-              </w:rPr>
-              <w:fldChar w:fldCharType="separate"/>
-            </w:r>
-            <w:r>
-              <w:rPr>
-                <w:noProof/>
-                <w:webHidden/>
-              </w:rPr>
-              <w:t>4</w:t>
-            </w:r>
-            <w:r>
-              <w:rPr>
-                <w:noProof/>
-                <w:webHidden/>
-              </w:rPr>
-              <w:fldChar w:fldCharType="end"/>
-            </w:r>
-          </w:hyperlink>
-        </w:p>
-        <w:p>
-          <w:pPr>
-            <w:pStyle w:val="TOC3"/>
-            <w:tabs>
-              <w:tab w:val="right" w:leader="dot" w:pos="10194"/>
-            </w:tabs>
-            <w:rPr>
-              <w:rFonts w:eastAsiaTheme="minorEastAsia"/>
-              <w:noProof/>
-              <w:lang w:eastAsia="en-GB"/>
-            </w:rPr>
-          </w:pPr>
-          <w:hyperlink w:anchor="_Toc170460712" w:history="1">
-            <w:r>
-              <w:rPr>
-                <w:rStyle w:val="Hyperlink"/>
-                <w:noProof/>
-              </w:rPr>
-              <w:t>Feature: As an admin I would like to log in to the system so that I can manage my office functions</w:t>
-            </w:r>
-            <w:r>
-              <w:rPr>
-                <w:noProof/>
-                <w:webHidden/>
-              </w:rPr>
-              <w:tab/>
-            </w:r>
-            <w:r>
-              <w:rPr>
-                <w:noProof/>
-                <w:webHidden/>
-              </w:rPr>
-              <w:fldChar w:fldCharType="begin"/>
-            </w:r>
-            <w:r>
-              <w:rPr>
-                <w:noProof/>
-                <w:webHidden/>
-              </w:rPr>
-              <w:instrText xml:space="preserve"> PAGEREF _Toc170460712 \h </w:instrText>
-            </w:r>
-            <w:r>
-              <w:rPr>
-                <w:noProof/>
-                <w:webHidden/>
-              </w:rPr>
-            </w:r>
-            <w:r>
-              <w:rPr>
-                <w:noProof/>
-                <w:webHidden/>
-              </w:rPr>
-              <w:fldChar w:fldCharType="separate"/>
-            </w:r>
-            <w:r>
-              <w:rPr>
-                <w:noProof/>
-                <w:webHidden/>
-              </w:rPr>
-              <w:t>4</w:t>
-            </w:r>
-            <w:r>
-              <w:rPr>
-                <w:noProof/>
-                <w:webHidden/>
-              </w:rPr>
-              <w:fldChar w:fldCharType="end"/>
-            </w:r>
-          </w:hyperlink>
-        </w:p>
-        <w:p>
-          <w:pPr>
-            <w:pStyle w:val="TOC3"/>
-            <w:tabs>
-              <w:tab w:val="right" w:leader="dot" w:pos="10194"/>
-            </w:tabs>
-            <w:rPr>
-              <w:rFonts w:eastAsiaTheme="minorEastAsia"/>
-              <w:noProof/>
-              <w:lang w:eastAsia="en-GB"/>
-            </w:rPr>
-          </w:pPr>
-          <w:hyperlink w:anchor="_Toc170460713" w:history="1">
-            <w:r>
-              <w:rPr>
-                <w:rStyle w:val="Hyperlink"/>
-                <w:noProof/>
-              </w:rPr>
-              <w:t>Feature: As an admin I would like to see a timetable of all doctors' appointments</w:t>
-            </w:r>
-            <w:r>
-              <w:rPr>
-                <w:noProof/>
-                <w:webHidden/>
-              </w:rPr>
-              <w:tab/>
-            </w:r>
-            <w:r>
-              <w:rPr>
-                <w:noProof/>
-                <w:webHidden/>
-              </w:rPr>
-              <w:fldChar w:fldCharType="begin"/>
-            </w:r>
-            <w:r>
-              <w:rPr>
-                <w:noProof/>
-                <w:webHidden/>
-              </w:rPr>
-              <w:instrText xml:space="preserve"> PAGEREF _Toc170460713 \h </w:instrText>
-            </w:r>
-            <w:r>
-              <w:rPr>
-                <w:noProof/>
-                <w:webHidden/>
-              </w:rPr>
-            </w:r>
-            <w:r>
-              <w:rPr>
-                <w:noProof/>
-                <w:webHidden/>
-              </w:rPr>
-              <w:fldChar w:fldCharType="separate"/>
-            </w:r>
-            <w:r>
-              <w:rPr>
-                <w:noProof/>
-                <w:webHidden/>
-              </w:rPr>
-              <w:t>5</w:t>
-            </w:r>
-            <w:r>
-              <w:rPr>
-                <w:noProof/>
-                <w:webHidden/>
-              </w:rPr>
-              <w:fldChar w:fldCharType="end"/>
-            </w:r>
-          </w:hyperlink>
-        </w:p>
-        <w:p>
-          <w:pPr>
-            <w:pStyle w:val="TOC3"/>
-            <w:tabs>
-              <w:tab w:val="right" w:leader="dot" w:pos="10194"/>
-            </w:tabs>
-            <w:rPr>
-              <w:rFonts w:eastAsiaTheme="minorEastAsia"/>
-              <w:noProof/>
-              <w:lang w:eastAsia="en-GB"/>
-            </w:rPr>
-          </w:pPr>
-          <w:hyperlink w:anchor="_Toc170460714" w:history="1">
-            <w:r>
-              <w:rPr>
-                <w:rStyle w:val="Hyperlink"/>
-                <w:noProof/>
-              </w:rPr>
-              <w:t>Feature: As a doctor I would like to log in to the system so that I can manage my appointments and patients</w:t>
-            </w:r>
-            <w:r>
-              <w:rPr>
-                <w:noProof/>
-                <w:webHidden/>
-              </w:rPr>
-              <w:tab/>
-            </w:r>
-            <w:r>
-              <w:rPr>
-                <w:noProof/>
-                <w:webHidden/>
-              </w:rPr>
-              <w:fldChar w:fldCharType="begin"/>
-            </w:r>
-            <w:r>
-              <w:rPr>
-                <w:noProof/>
-                <w:webHidden/>
-              </w:rPr>
-              <w:instrText xml:space="preserve"> PAGEREF _Toc170460714 \h </w:instrText>
-            </w:r>
-            <w:r>
-              <w:rPr>
-                <w:noProof/>
-                <w:webHidden/>
-              </w:rPr>
-            </w:r>
-            <w:r>
-              <w:rPr>
-                <w:noProof/>
-                <w:webHidden/>
-              </w:rPr>
-              <w:fldChar w:fldCharType="separate"/>
-            </w:r>
-            <w:r>
-              <w:rPr>
-                <w:noProof/>
-                <w:webHidden/>
-              </w:rPr>
-              <w:t>5</w:t>
-            </w:r>
-            <w:r>
-              <w:rPr>
-                <w:noProof/>
-                <w:webHidden/>
-              </w:rPr>
-              <w:fldChar w:fldCharType="end"/>
-            </w:r>
-          </w:hyperlink>
-        </w:p>
-        <w:p>
-          <w:pPr>
-            <w:pStyle w:val="TOC3"/>
-            <w:tabs>
-              <w:tab w:val="right" w:leader="dot" w:pos="10194"/>
-            </w:tabs>
-            <w:rPr>
-              <w:rFonts w:eastAsiaTheme="minorEastAsia"/>
-              <w:noProof/>
-              <w:lang w:eastAsia="en-GB"/>
-            </w:rPr>
-          </w:pPr>
-          <w:hyperlink w:anchor="_Toc170460715" w:history="1">
-            <w:r>
-              <w:rPr>
-                <w:rStyle w:val="Hyperlink"/>
-                <w:noProof/>
-              </w:rPr>
-              <w:t>Feature: As a doctor I would like to see a timetable of all my appointments</w:t>
-            </w:r>
-            <w:r>
-              <w:rPr>
-                <w:noProof/>
-                <w:webHidden/>
-              </w:rPr>
-              <w:tab/>
-            </w:r>
-            <w:r>
-              <w:rPr>
-                <w:noProof/>
-                <w:webHidden/>
-              </w:rPr>
-              <w:fldChar w:fldCharType="begin"/>
-            </w:r>
-            <w:r>
-              <w:rPr>
-                <w:noProof/>
-                <w:webHidden/>
-              </w:rPr>
-              <w:instrText xml:space="preserve"> PAGEREF _Toc170460715 \h </w:instrText>
-            </w:r>
-            <w:r>
-              <w:rPr>
-                <w:noProof/>
-                <w:webHidden/>
-              </w:rPr>
-            </w:r>
-            <w:r>
-              <w:rPr>
-                <w:noProof/>
-                <w:webHidden/>
-              </w:rPr>
-              <w:fldChar w:fldCharType="separate"/>
-            </w:r>
-            <w:r>
-              <w:rPr>
-                <w:noProof/>
-                <w:webHidden/>
-              </w:rPr>
-              <w:t>5</w:t>
-            </w:r>
-            <w:r>
-              <w:rPr>
-                <w:noProof/>
-                <w:webHidden/>
-              </w:rPr>
-              <w:fldChar w:fldCharType="end"/>
-            </w:r>
-          </w:hyperlink>
-        </w:p>
-        <w:p>
-          <w:pPr>
-            <w:pStyle w:val="TOC3"/>
-            <w:tabs>
-              <w:tab w:val="right" w:leader="dot" w:pos="10194"/>
-            </w:tabs>
-            <w:rPr>
-              <w:rFonts w:eastAsiaTheme="minorEastAsia"/>
-              <w:noProof/>
-              <w:lang w:eastAsia="en-GB"/>
-            </w:rPr>
-          </w:pPr>
-          <w:hyperlink w:anchor="_Toc170460716" w:history="1">
-            <w:r>
-              <w:rPr>
-                <w:rStyle w:val="Hyperlink"/>
-                <w:noProof/>
-              </w:rPr>
-              <w:t>Feature: As a doctor I would like to see my patient measurement history</w:t>
-            </w:r>
-            <w:r>
-              <w:rPr>
-                <w:noProof/>
-                <w:webHidden/>
-              </w:rPr>
-              <w:tab/>
-            </w:r>
-            <w:r>
-              <w:rPr>
-                <w:noProof/>
-                <w:webHidden/>
-              </w:rPr>
-              <w:fldChar w:fldCharType="begin"/>
-            </w:r>
-            <w:r>
-              <w:rPr>
-                <w:noProof/>
-                <w:webHidden/>
-              </w:rPr>
-              <w:instrText xml:space="preserve"> PAGEREF _Toc170460716 \h </w:instrText>
-            </w:r>
-            <w:r>
-              <w:rPr>
-                <w:noProof/>
-                <w:webHidden/>
-              </w:rPr>
-            </w:r>
-            <w:r>
-              <w:rPr>
-                <w:noProof/>
-                <w:webHidden/>
-              </w:rPr>
-              <w:fldChar w:fldCharType="separate"/>
-            </w:r>
-            <w:r>
-              <w:rPr>
-                <w:noProof/>
-                <w:webHidden/>
-              </w:rPr>
-              <w:t>5</w:t>
-            </w:r>
-            <w:r>
-              <w:rPr>
-                <w:noProof/>
-                <w:webHidden/>
-              </w:rPr>
-              <w:fldChar w:fldCharType="end"/>
-            </w:r>
-          </w:hyperlink>
-        </w:p>
-        <w:p>
           <w:r>
             <w:fldChar w:fldCharType="end"/>
           </w:r>
@@ -1418,8 +578,8 @@
           <w:u w:val="single"/>
         </w:rPr>
       </w:pPr>
-      <w:bookmarkStart w:id="0" w:name="_Toc170460699"/>
-      <w:bookmarkStart w:id="1" w:name="_Hlk80183962"/>
+      <w:bookmarkStart w:id="0" w:name="_Hlk80183962"/>
+      <w:bookmarkStart w:id="1" w:name="_Toc179275214"/>
       <w:r>
         <w:rPr>
           <w:u w:val="single"/>
@@ -1427,7 +587,7 @@
         <w:lastRenderedPageBreak/>
         <w:t>The Estate Agent Case Study</w:t>
       </w:r>
-      <w:bookmarkEnd w:id="0"/>
+      <w:bookmarkEnd w:id="1"/>
     </w:p>
     <w:p>
       <w:pPr>
@@ -1452,7 +612,7 @@
         </w:numPr>
         <w:ind w:left="1134" w:hanging="1134"/>
       </w:pPr>
-      <w:bookmarkStart w:id="2" w:name="_Toc170460700"/>
+      <w:bookmarkStart w:id="2" w:name="_Toc179275215"/>
       <w:r>
         <w:t>Feature: Manage Buyer</w:t>
       </w:r>
@@ -1506,7 +666,7 @@
         </w:numPr>
         <w:ind w:left="1134" w:hanging="1134"/>
       </w:pPr>
-      <w:bookmarkStart w:id="3" w:name="_Toc170460701"/>
+      <w:bookmarkStart w:id="3" w:name="_Toc179275216"/>
       <w:r>
         <w:t>Feature: Manage Seller</w:t>
       </w:r>
@@ -1560,7 +720,7 @@
         </w:numPr>
         <w:ind w:left="1134" w:hanging="1134"/>
       </w:pPr>
-      <w:bookmarkStart w:id="4" w:name="_Toc170460702"/>
+      <w:bookmarkStart w:id="4" w:name="_Toc179275217"/>
       <w:r>
         <w:t>Feature: Manage Property</w:t>
       </w:r>
@@ -1803,7 +963,7 @@
         </w:numPr>
         <w:ind w:left="1134" w:hanging="1134"/>
       </w:pPr>
-      <w:bookmarkStart w:id="5" w:name="_Toc170460703"/>
+      <w:bookmarkStart w:id="5" w:name="_Toc179275218"/>
       <w:r>
         <w:t>Feature: Manage Bookings</w:t>
       </w:r>
@@ -1955,7 +1115,7 @@
     <w:p>
       <w:r>
         <w:pict w14:anchorId="3AFA3C50">
-          <v:rect id="_x0000_i1025" style="width:0;height:1.5pt" o:hralign="center" o:hrstd="t" o:hr="t" fillcolor="#a0a0a0" stroked="f"/>
+          <v:rect id="_x0000_i1030" style="width:0;height:1.5pt" o:hralign="center" o:hrstd="t" o:hr="t" fillcolor="#a0a0a0" stroked="f"/>
         </w:pict>
       </w:r>
     </w:p>
@@ -1967,7 +1127,7 @@
           <w:numId w:val="0"/>
         </w:numPr>
       </w:pPr>
-      <w:bookmarkStart w:id="6" w:name="_Toc170460704"/>
+      <w:bookmarkStart w:id="6" w:name="_Toc179275219"/>
       <w:r>
         <w:t>Minimal Viable Product</w:t>
       </w:r>
@@ -2139,7 +1299,7 @@
       </w:r>
     </w:p>
     <w:p/>
-    <w:bookmarkEnd w:id="1"/>
+    <w:bookmarkEnd w:id="0"/>
     <w:p/>
     <w:p>
       <w:pPr>
@@ -2495,7 +1655,7 @@
         <wp:inline distT="0" distB="0" distL="0" distR="0" wp14:anchorId="67C863C7" wp14:editId="2EE18F07">
           <wp:extent cx="986894" cy="324000"/>
           <wp:effectExtent l="0" t="0" r="3810" b="0"/>
-          <wp:docPr id="1000028760" name="Picture 1" descr="A black background with a black square&#10;&#10;Description automatically generated with medium confidence"/>
+          <wp:docPr id="299693114" name="Picture 1" descr="A black background with a black square&#10;&#10;Description automatically generated with medium confidence"/>
           <wp:cNvGraphicFramePr>
             <a:graphicFrameLocks xmlns:a="http://schemas.openxmlformats.org/drawingml/2006/main" noChangeAspect="1"/>
           </wp:cNvGraphicFramePr>
@@ -6322,6 +5482,27 @@
 </file>
 
 <file path=customXml/item1.xml><?xml version="1.0" encoding="utf-8"?>
+<?mso-contentType ?>
+<FormTemplates xmlns="http://schemas.microsoft.com/sharepoint/v3/contenttype/forms">
+  <Display>DocumentLibraryForm</Display>
+  <Edit>DocumentLibraryForm</Edit>
+  <New>DocumentLibraryForm</New>
+</FormTemplates>
+</file>
+
+<file path=customXml/item2.xml><?xml version="1.0" encoding="utf-8"?>
+<b:Sources xmlns:b="http://schemas.openxmlformats.org/officeDocument/2006/bibliography" xmlns="http://schemas.openxmlformats.org/officeDocument/2006/bibliography" SelectedStyle="\APASixthEditionOfficeOnline.xsl" StyleName="APA" Version="6"/>
+</file>
+
+<file path=customXml/item3.xml><?xml version="1.0" encoding="utf-8"?>
+<p:properties xmlns:p="http://schemas.microsoft.com/office/2006/metadata/properties" xmlns:xsi="http://www.w3.org/2001/XMLSchema-instance" xmlns:pc="http://schemas.microsoft.com/office/infopath/2007/PartnerControls">
+  <documentManagement>
+    <ItemType xmlns="c319d61d-2005-46c1-b745-2d154ed3822a" xsi:nil="true"/>
+  </documentManagement>
+</p:properties>
+</file>
+
+<file path=customXml/item4.xml><?xml version="1.0" encoding="utf-8"?>
 <ct:contentTypeSchema xmlns:ct="http://schemas.microsoft.com/office/2006/metadata/contentType" xmlns:ma="http://schemas.microsoft.com/office/2006/metadata/properties/metaAttributes" ct:_="" ma:_="" ma:contentTypeName="Document" ma:contentTypeID="0x010100075BAD9D95F28D4EB8D45E8498D5AAA1" ma:contentTypeVersion="12" ma:contentTypeDescription="Create a new document." ma:contentTypeScope="" ma:versionID="d5c780d10c589a41067582fbad08015a">
   <xsd:schema xmlns:xsd="http://www.w3.org/2001/XMLSchema" xmlns:xs="http://www.w3.org/2001/XMLSchema" xmlns:p="http://schemas.microsoft.com/office/2006/metadata/properties" xmlns:ns2="c319d61d-2005-46c1-b745-2d154ed3822a" targetNamespace="http://schemas.microsoft.com/office/2006/metadata/properties" ma:root="true" ma:fieldsID="f1b92692ea831177e5cfd5b18d606a53" ns2:_="">
     <xsd:import namespace="c319d61d-2005-46c1-b745-2d154ed3822a"/>
@@ -6521,28 +5702,33 @@
 </ct:contentTypeSchema>
 </file>
 
-<file path=customXml/item2.xml><?xml version="1.0" encoding="utf-8"?>
-<p:properties xmlns:p="http://schemas.microsoft.com/office/2006/metadata/properties" xmlns:xsi="http://www.w3.org/2001/XMLSchema-instance" xmlns:pc="http://schemas.microsoft.com/office/infopath/2007/PartnerControls">
-  <documentManagement>
-    <ItemType xmlns="c319d61d-2005-46c1-b745-2d154ed3822a" xsi:nil="true"/>
-  </documentManagement>
-</p:properties>
+<file path=customXml/itemProps1.xml><?xml version="1.0" encoding="utf-8"?>
+<ds:datastoreItem xmlns:ds="http://schemas.openxmlformats.org/officeDocument/2006/customXml" ds:itemID="{1EF956C6-2A7C-438B-ACF2-9A85252697A5}">
+  <ds:schemaRefs>
+    <ds:schemaRef ds:uri="http://schemas.microsoft.com/sharepoint/v3/contenttype/forms"/>
+  </ds:schemaRefs>
+</ds:datastoreItem>
 </file>
 
-<file path=customXml/item3.xml><?xml version="1.0" encoding="utf-8"?>
-<b:Sources xmlns:b="http://schemas.openxmlformats.org/officeDocument/2006/bibliography" xmlns="http://schemas.openxmlformats.org/officeDocument/2006/bibliography" SelectedStyle="\APASixthEditionOfficeOnline.xsl" StyleName="APA" Version="6"/>
+<file path=customXml/itemProps2.xml><?xml version="1.0" encoding="utf-8"?>
+<ds:datastoreItem xmlns:ds="http://schemas.openxmlformats.org/officeDocument/2006/customXml" ds:itemID="{F5997309-FACA-442A-8A47-89BAD725A418}">
+  <ds:schemaRefs>
+    <ds:schemaRef ds:uri="http://schemas.openxmlformats.org/officeDocument/2006/bibliography"/>
+  </ds:schemaRefs>
+</ds:datastoreItem>
 </file>
 
-<file path=customXml/item4.xml><?xml version="1.0" encoding="utf-8"?>
-<?mso-contentType ?>
-<FormTemplates xmlns="http://schemas.microsoft.com/sharepoint/v3/contenttype/forms">
-  <Display>DocumentLibraryForm</Display>
-  <Edit>DocumentLibraryForm</Edit>
-  <New>DocumentLibraryForm</New>
-</FormTemplates>
+<file path=customXml/itemProps3.xml><?xml version="1.0" encoding="utf-8"?>
+<ds:datastoreItem xmlns:ds="http://schemas.openxmlformats.org/officeDocument/2006/customXml" ds:itemID="{42B013C0-A342-410B-8B07-5F8998EA1AB6}">
+  <ds:schemaRefs>
+    <ds:schemaRef ds:uri="http://schemas.microsoft.com/office/2006/metadata/properties"/>
+    <ds:schemaRef ds:uri="http://schemas.microsoft.com/office/infopath/2007/PartnerControls"/>
+    <ds:schemaRef ds:uri="c319d61d-2005-46c1-b745-2d154ed3822a"/>
+  </ds:schemaRefs>
+</ds:datastoreItem>
 </file>
 
-<file path=customXml/itemProps1.xml><?xml version="1.0" encoding="utf-8"?>
+<file path=customXml/itemProps4.xml><?xml version="1.0" encoding="utf-8"?>
 <ds:datastoreItem xmlns:ds="http://schemas.openxmlformats.org/officeDocument/2006/customXml" ds:itemID="{55C6F1AE-BE8C-4D3A-B457-B75A54F90C80}">
   <ds:schemaRefs>
     <ds:schemaRef ds:uri="http://schemas.microsoft.com/office/2006/metadata/contentType"/>
@@ -6558,30 +5744,4 @@
     <ds:schemaRef ds:uri="http://schemas.microsoft.com/internal/obd"/>
   </ds:schemaRefs>
 </ds:datastoreItem>
-</file>
-
-<file path=customXml/itemProps2.xml><?xml version="1.0" encoding="utf-8"?>
-<ds:datastoreItem xmlns:ds="http://schemas.openxmlformats.org/officeDocument/2006/customXml" ds:itemID="{42B013C0-A342-410B-8B07-5F8998EA1AB6}">
-  <ds:schemaRefs>
-    <ds:schemaRef ds:uri="http://schemas.microsoft.com/office/2006/metadata/properties"/>
-    <ds:schemaRef ds:uri="http://schemas.microsoft.com/office/infopath/2007/PartnerControls"/>
-    <ds:schemaRef ds:uri="c319d61d-2005-46c1-b745-2d154ed3822a"/>
-  </ds:schemaRefs>
-</ds:datastoreItem>
-</file>
-
-<file path=customXml/itemProps3.xml><?xml version="1.0" encoding="utf-8"?>
-<ds:datastoreItem xmlns:ds="http://schemas.openxmlformats.org/officeDocument/2006/customXml" ds:itemID="{F5997309-FACA-442A-8A47-89BAD725A418}">
-  <ds:schemaRefs>
-    <ds:schemaRef ds:uri="http://schemas.openxmlformats.org/officeDocument/2006/bibliography"/>
-  </ds:schemaRefs>
-</ds:datastoreItem>
-</file>
-
-<file path=customXml/itemProps4.xml><?xml version="1.0" encoding="utf-8"?>
-<ds:datastoreItem xmlns:ds="http://schemas.openxmlformats.org/officeDocument/2006/customXml" ds:itemID="{1EF956C6-2A7C-438B-ACF2-9A85252697A5}">
-  <ds:schemaRefs>
-    <ds:schemaRef ds:uri="http://schemas.microsoft.com/sharepoint/v3/contenttype/forms"/>
-  </ds:schemaRefs>
-</ds:datastoreItem>
 </file>
</xml_diff>